<commit_message>
Small fixes on AP_useCases
</commit_message>
<xml_diff>
--- a/AP_useCases.docx
+++ b/AP_useCases.docx
@@ -59,7 +59,7 @@
     </w:p>
     <w:p>
       <w:pPr>
-        <w:pStyle w:val="ListParagraph"/>
+        <w:pStyle w:val="a6"/>
         <w:numPr>
           <w:ilvl w:val="0"/>
           <w:numId w:val="3"/>
@@ -79,7 +79,7 @@
     </w:p>
     <w:p>
       <w:pPr>
-        <w:pStyle w:val="ListParagraph"/>
+        <w:pStyle w:val="a6"/>
         <w:numPr>
           <w:ilvl w:val="0"/>
           <w:numId w:val="3"/>
@@ -120,7 +120,7 @@
     </w:p>
     <w:p>
       <w:pPr>
-        <w:pStyle w:val="ListParagraph"/>
+        <w:pStyle w:val="a6"/>
         <w:numPr>
           <w:ilvl w:val="0"/>
           <w:numId w:val="3"/>
@@ -154,7 +154,7 @@
     </w:p>
     <w:p>
       <w:pPr>
-        <w:pStyle w:val="ListParagraph"/>
+        <w:pStyle w:val="a6"/>
         <w:numPr>
           <w:ilvl w:val="0"/>
           <w:numId w:val="3"/>
@@ -181,7 +181,7 @@
     </w:p>
     <w:p>
       <w:pPr>
-        <w:pStyle w:val="ListParagraph"/>
+        <w:pStyle w:val="a6"/>
         <w:numPr>
           <w:ilvl w:val="0"/>
           <w:numId w:val="3"/>
@@ -229,7 +229,7 @@
     </w:p>
     <w:p>
       <w:pPr>
-        <w:pStyle w:val="ListParagraph"/>
+        <w:pStyle w:val="a6"/>
         <w:numPr>
           <w:ilvl w:val="0"/>
           <w:numId w:val="3"/>
@@ -263,7 +263,7 @@
     </w:p>
     <w:p>
       <w:pPr>
-        <w:pStyle w:val="ListParagraph"/>
+        <w:pStyle w:val="a6"/>
         <w:numPr>
           <w:ilvl w:val="0"/>
           <w:numId w:val="3"/>
@@ -278,30 +278,25 @@
           <w:sz w:val="28"/>
           <w:szCs w:val="28"/>
         </w:rPr>
-        <w:t>Ο γυμναστής πατάει ολοκλήρωση ανάρτησης.</w:t>
-      </w:r>
-    </w:p>
-    <w:p>
-      <w:pPr>
-        <w:pStyle w:val="ListParagraph"/>
-        <w:numPr>
-          <w:ilvl w:val="0"/>
-          <w:numId w:val="3"/>
-        </w:numPr>
-        <w:rPr>
-          <w:sz w:val="28"/>
-          <w:szCs w:val="28"/>
-        </w:rPr>
-      </w:pPr>
-      <w:r>
-        <w:rPr>
-          <w:sz w:val="28"/>
-          <w:szCs w:val="28"/>
-        </w:rPr>
-        <w:t>Το σύστημα ολοκληρώνει την ανάρτηση του βίντεο.</w:t>
-      </w:r>
-    </w:p>
-    <w:p/>
+        <w:t>Ο γυμναστής πατάει ολοκλήρωση ανάρτησης</w:t>
+      </w:r>
+      <w:r>
+        <w:rPr>
+          <w:sz w:val="28"/>
+          <w:szCs w:val="28"/>
+        </w:rPr>
+        <w:t xml:space="preserve"> και το βίντεο ανεβαίνει.</w:t>
+      </w:r>
+    </w:p>
+    <w:p>
+      <w:pPr>
+        <w:pStyle w:val="a6"/>
+        <w:rPr>
+          <w:sz w:val="28"/>
+          <w:szCs w:val="28"/>
+        </w:rPr>
+      </w:pPr>
+    </w:p>
     <w:p>
       <w:pPr>
         <w:rPr>
@@ -629,29 +624,29 @@
           <w:sz w:val="28"/>
           <w:szCs w:val="28"/>
         </w:rPr>
-        <w:t>.α.4 Το σύστημα οδηγείται στο 1</w:t>
-      </w:r>
-      <w:r>
-        <w:rPr>
-          <w:sz w:val="28"/>
-          <w:szCs w:val="28"/>
-          <w:vertAlign w:val="superscript"/>
-        </w:rPr>
-        <w:t>ο</w:t>
-      </w:r>
-      <w:r>
-        <w:rPr>
-          <w:sz w:val="36"/>
-          <w:szCs w:val="36"/>
-        </w:rPr>
-        <w:t xml:space="preserve"> </w:t>
-      </w:r>
-      <w:r>
-        <w:rPr>
-          <w:sz w:val="28"/>
-          <w:szCs w:val="28"/>
-        </w:rPr>
-        <w:t>βήμα της βασικής ροής.</w:t>
+        <w:t xml:space="preserve">.α.4 Το σύστημα </w:t>
+      </w:r>
+      <w:r>
+        <w:rPr>
+          <w:sz w:val="28"/>
+          <w:szCs w:val="28"/>
+        </w:rPr>
+        <w:t>εμφανίζει την οθόνη «Γενικές ρυθμίσεις γυμναστή»</w:t>
+      </w:r>
+    </w:p>
+    <w:p>
+      <w:pPr>
+        <w:rPr>
+          <w:sz w:val="32"/>
+          <w:szCs w:val="32"/>
+        </w:rPr>
+      </w:pPr>
+      <w:r>
+        <w:rPr>
+          <w:sz w:val="32"/>
+          <w:szCs w:val="32"/>
+        </w:rPr>
+        <w:br w:type="page"/>
       </w:r>
     </w:p>
     <w:p>
@@ -716,7 +711,7 @@
     </w:p>
     <w:p>
       <w:pPr>
-        <w:pStyle w:val="ListParagraph"/>
+        <w:pStyle w:val="a6"/>
         <w:numPr>
           <w:ilvl w:val="0"/>
           <w:numId w:val="5"/>
@@ -757,7 +752,7 @@
     </w:p>
     <w:p>
       <w:pPr>
-        <w:pStyle w:val="ListParagraph"/>
+        <w:pStyle w:val="a6"/>
         <w:numPr>
           <w:ilvl w:val="0"/>
           <w:numId w:val="5"/>
@@ -799,7 +794,7 @@
     </w:p>
     <w:p>
       <w:pPr>
-        <w:pStyle w:val="ListParagraph"/>
+        <w:pStyle w:val="a6"/>
         <w:numPr>
           <w:ilvl w:val="0"/>
           <w:numId w:val="5"/>
@@ -834,7 +829,7 @@
     </w:p>
     <w:p>
       <w:pPr>
-        <w:pStyle w:val="ListParagraph"/>
+        <w:pStyle w:val="a6"/>
         <w:numPr>
           <w:ilvl w:val="0"/>
           <w:numId w:val="5"/>
@@ -854,7 +849,7 @@
     </w:p>
     <w:p>
       <w:pPr>
-        <w:pStyle w:val="ListParagraph"/>
+        <w:pStyle w:val="a6"/>
         <w:numPr>
           <w:ilvl w:val="0"/>
           <w:numId w:val="5"/>
@@ -888,7 +883,7 @@
     </w:p>
     <w:p>
       <w:pPr>
-        <w:pStyle w:val="ListParagraph"/>
+        <w:pStyle w:val="a6"/>
         <w:numPr>
           <w:ilvl w:val="0"/>
           <w:numId w:val="5"/>
@@ -903,12 +898,26 @@
           <w:sz w:val="28"/>
           <w:szCs w:val="28"/>
         </w:rPr>
-        <w:t>Το σύστημα προχωρά στην ολοκλήρωση ανάρτησης του βίντεο.</w:t>
-      </w:r>
-    </w:p>
-    <w:p>
-      <w:pPr>
-        <w:pStyle w:val="ListParagraph"/>
+        <w:t xml:space="preserve">Το σύστημα </w:t>
+      </w:r>
+      <w:r>
+        <w:rPr>
+          <w:sz w:val="28"/>
+          <w:szCs w:val="28"/>
+        </w:rPr>
+        <w:t>επιτρέπει τη δημοσιοποίηση του</w:t>
+      </w:r>
+      <w:r>
+        <w:rPr>
+          <w:sz w:val="28"/>
+          <w:szCs w:val="28"/>
+        </w:rPr>
+        <w:t xml:space="preserve"> βίντεο.</w:t>
+      </w:r>
+    </w:p>
+    <w:p>
+      <w:pPr>
+        <w:pStyle w:val="a6"/>
         <w:rPr>
           <w:sz w:val="28"/>
           <w:szCs w:val="28"/>
@@ -1036,7 +1045,21 @@
           <w:sz w:val="28"/>
           <w:szCs w:val="28"/>
         </w:rPr>
-        <w:t>δίνει τη δυνατότητα στο γυμναστή να γράψει κάποια σχόλια στο βίντεο του χρήστη για το λόγο που δεν είναι έγκυρο.</w:t>
+        <w:t xml:space="preserve">δίνει τη δυνατότητα στο γυμναστή να γράψει κάποια σχόλια στο βίντεο του χρήστη για το λόγο </w:t>
+      </w:r>
+      <w:r>
+        <w:rPr>
+          <w:sz w:val="28"/>
+          <w:szCs w:val="28"/>
+        </w:rPr>
+        <w:t xml:space="preserve">για τον οποίο </w:t>
+      </w:r>
+      <w:r>
+        <w:rPr>
+          <w:sz w:val="28"/>
+          <w:szCs w:val="28"/>
+        </w:rPr>
+        <w:t>δεν είναι έγκυρο.</w:t>
       </w:r>
     </w:p>
     <w:p>
@@ -1103,16 +1126,36 @@
           <w:sz w:val="28"/>
           <w:szCs w:val="28"/>
         </w:rPr>
-        <w:t xml:space="preserve">Το σύστημα προχωρά στην ακύρωση ανάρτησης του βίντεο. </w:t>
-      </w:r>
-    </w:p>
-    <w:p>
-      <w:pPr>
-        <w:rPr>
-          <w:sz w:val="28"/>
-          <w:szCs w:val="28"/>
-        </w:rPr>
-      </w:pPr>
+        <w:t xml:space="preserve">Το σύστημα </w:t>
+      </w:r>
+      <w:r>
+        <w:rPr>
+          <w:sz w:val="28"/>
+          <w:szCs w:val="28"/>
+        </w:rPr>
+        <w:t>διαγράφει το</w:t>
+      </w:r>
+      <w:r>
+        <w:rPr>
+          <w:sz w:val="28"/>
+          <w:szCs w:val="28"/>
+        </w:rPr>
+        <w:t xml:space="preserve"> βίντεο</w:t>
+      </w:r>
+      <w:r>
+        <w:rPr>
+          <w:sz w:val="28"/>
+          <w:szCs w:val="28"/>
+        </w:rPr>
+        <w:t xml:space="preserve"> και ενημερώνει το χρήστη πως το βίντεο του απορρίφθηκε</w:t>
+      </w:r>
+      <w:r>
+        <w:rPr>
+          <w:sz w:val="28"/>
+          <w:szCs w:val="28"/>
+        </w:rPr>
+        <w:t xml:space="preserve">. </w:t>
+      </w:r>
     </w:p>
     <w:p>
       <w:pPr>
@@ -2039,18 +2082,18 @@
     <w:lsdException w:name="Unresolved Mention" w:semiHidden="1" w:unhideWhenUsed="1"/>
     <w:lsdException w:name="Smart Link" w:semiHidden="1" w:unhideWhenUsed="1"/>
   </w:latentStyles>
-  <w:style w:type="paragraph" w:default="1" w:styleId="Normal">
+  <w:style w:type="paragraph" w:default="1" w:styleId="a">
     <w:name w:val="Normal"/>
     <w:qFormat/>
     <w:rsid w:val="00906ECA"/>
   </w:style>
-  <w:style w:type="character" w:default="1" w:styleId="DefaultParagraphFont">
+  <w:style w:type="character" w:default="1" w:styleId="a0">
     <w:name w:val="Default Paragraph Font"/>
     <w:uiPriority w:val="1"/>
     <w:semiHidden/>
     <w:unhideWhenUsed/>
   </w:style>
-  <w:style w:type="table" w:default="1" w:styleId="TableNormal">
+  <w:style w:type="table" w:default="1" w:styleId="a1">
     <w:name w:val="Normal Table"/>
     <w:uiPriority w:val="99"/>
     <w:semiHidden/>
@@ -2065,15 +2108,15 @@
       </w:tblCellMar>
     </w:tblPr>
   </w:style>
-  <w:style w:type="numbering" w:default="1" w:styleId="NoList">
+  <w:style w:type="numbering" w:default="1" w:styleId="a2">
     <w:name w:val="No List"/>
     <w:uiPriority w:val="99"/>
     <w:semiHidden/>
     <w:unhideWhenUsed/>
   </w:style>
-  <w:style w:type="character" w:styleId="Strong">
+  <w:style w:type="character" w:styleId="a3">
     <w:name w:val="Strong"/>
-    <w:basedOn w:val="DefaultParagraphFont"/>
+    <w:basedOn w:val="a0"/>
     <w:uiPriority w:val="22"/>
     <w:qFormat/>
     <w:rsid w:val="00906ECA"/>
@@ -2082,11 +2125,11 @@
       <w:bCs/>
     </w:rPr>
   </w:style>
-  <w:style w:type="paragraph" w:styleId="Title">
+  <w:style w:type="paragraph" w:styleId="a4">
     <w:name w:val="Title"/>
-    <w:basedOn w:val="Normal"/>
-    <w:next w:val="Normal"/>
-    <w:link w:val="TitleChar"/>
+    <w:basedOn w:val="a"/>
+    <w:next w:val="a"/>
+    <w:link w:val="Char"/>
     <w:uiPriority w:val="10"/>
     <w:qFormat/>
     <w:rsid w:val="00906ECA"/>
@@ -2102,10 +2145,10 @@
       <w:szCs w:val="56"/>
     </w:rPr>
   </w:style>
-  <w:style w:type="character" w:customStyle="1" w:styleId="TitleChar">
-    <w:name w:val="Title Char"/>
-    <w:basedOn w:val="DefaultParagraphFont"/>
-    <w:link w:val="Title"/>
+  <w:style w:type="character" w:customStyle="1" w:styleId="Char">
+    <w:name w:val="Τίτλος Char"/>
+    <w:basedOn w:val="a0"/>
+    <w:link w:val="a4"/>
     <w:uiPriority w:val="10"/>
     <w:rsid w:val="00906ECA"/>
     <w:rPr>
@@ -2116,9 +2159,9 @@
       <w:szCs w:val="56"/>
     </w:rPr>
   </w:style>
-  <w:style w:type="character" w:styleId="SubtleEmphasis">
+  <w:style w:type="character" w:styleId="a5">
     <w:name w:val="Subtle Emphasis"/>
-    <w:basedOn w:val="DefaultParagraphFont"/>
+    <w:basedOn w:val="a0"/>
     <w:uiPriority w:val="19"/>
     <w:qFormat/>
     <w:rsid w:val="00906ECA"/>
@@ -2128,9 +2171,9 @@
       <w:color w:val="404040" w:themeColor="text1" w:themeTint="BF"/>
     </w:rPr>
   </w:style>
-  <w:style w:type="paragraph" w:styleId="ListParagraph">
+  <w:style w:type="paragraph" w:styleId="a6">
     <w:name w:val="List Paragraph"/>
-    <w:basedOn w:val="Normal"/>
+    <w:basedOn w:val="a"/>
     <w:uiPriority w:val="34"/>
     <w:qFormat/>
     <w:rsid w:val="00906ECA"/>
@@ -2139,9 +2182,9 @@
       <w:contextualSpacing/>
     </w:pPr>
   </w:style>
-  <w:style w:type="character" w:styleId="CommentReference">
+  <w:style w:type="character" w:styleId="a7">
     <w:name w:val="annotation reference"/>
-    <w:basedOn w:val="DefaultParagraphFont"/>
+    <w:basedOn w:val="a0"/>
     <w:uiPriority w:val="99"/>
     <w:semiHidden/>
     <w:unhideWhenUsed/>
@@ -2151,10 +2194,10 @@
       <w:szCs w:val="16"/>
     </w:rPr>
   </w:style>
-  <w:style w:type="paragraph" w:styleId="CommentText">
+  <w:style w:type="paragraph" w:styleId="a8">
     <w:name w:val="annotation text"/>
-    <w:basedOn w:val="Normal"/>
-    <w:link w:val="CommentTextChar"/>
+    <w:basedOn w:val="a"/>
+    <w:link w:val="Char0"/>
     <w:uiPriority w:val="99"/>
     <w:unhideWhenUsed/>
     <w:rsid w:val="006315C2"/>
@@ -2166,10 +2209,10 @@
       <w:szCs w:val="20"/>
     </w:rPr>
   </w:style>
-  <w:style w:type="character" w:customStyle="1" w:styleId="CommentTextChar">
-    <w:name w:val="Comment Text Char"/>
-    <w:basedOn w:val="DefaultParagraphFont"/>
-    <w:link w:val="CommentText"/>
+  <w:style w:type="character" w:customStyle="1" w:styleId="Char0">
+    <w:name w:val="Κείμενο σχολίου Char"/>
+    <w:basedOn w:val="a0"/>
+    <w:link w:val="a8"/>
     <w:uiPriority w:val="99"/>
     <w:rsid w:val="006315C2"/>
     <w:rPr>
@@ -2177,11 +2220,11 @@
       <w:szCs w:val="20"/>
     </w:rPr>
   </w:style>
-  <w:style w:type="paragraph" w:styleId="CommentSubject">
+  <w:style w:type="paragraph" w:styleId="a9">
     <w:name w:val="annotation subject"/>
-    <w:basedOn w:val="CommentText"/>
-    <w:next w:val="CommentText"/>
-    <w:link w:val="CommentSubjectChar"/>
+    <w:basedOn w:val="a8"/>
+    <w:next w:val="a8"/>
+    <w:link w:val="Char1"/>
     <w:uiPriority w:val="99"/>
     <w:semiHidden/>
     <w:unhideWhenUsed/>
@@ -2191,10 +2234,10 @@
       <w:bCs/>
     </w:rPr>
   </w:style>
-  <w:style w:type="character" w:customStyle="1" w:styleId="CommentSubjectChar">
-    <w:name w:val="Comment Subject Char"/>
-    <w:basedOn w:val="CommentTextChar"/>
-    <w:link w:val="CommentSubject"/>
+  <w:style w:type="character" w:customStyle="1" w:styleId="Char1">
+    <w:name w:val="Θέμα σχολίου Char"/>
+    <w:basedOn w:val="Char0"/>
+    <w:link w:val="a9"/>
     <w:uiPriority w:val="99"/>
     <w:semiHidden/>
     <w:rsid w:val="006315C2"/>

</xml_diff>